<commit_message>
Started writing up week 7 Lecture on Advanced Machine Learning- Value Based Reinforcement Learning
</commit_message>
<xml_diff>
--- a/Advanced Machine Learning/Week 7/CMP9137M Lecture 7 Deep Reinforcement Learning 2.docx
+++ b/Advanced Machine Learning/Week 7/CMP9137M Lecture 7 Deep Reinforcement Learning 2.docx
@@ -26,13 +26,8 @@
     </w:p>
     <w:p>
       <w:r>
-        <w:t xml:space="preserve">Heriberto </w:t>
-      </w:r>
-      <w:proofErr w:type="spellStart"/>
-      <w:r>
-        <w:t>Cuayahuitl</w:t>
-      </w:r>
-      <w:proofErr w:type="spellEnd"/>
+        <w:t>Heriberto Cuayahuitl</w:t>
+      </w:r>
     </w:p>
     <w:p>
       <w:r>
@@ -111,7 +106,25 @@
         <w:t>We need a way to show that one learning experience is better than another because it can lead to better rewards</w:t>
       </w:r>
     </w:p>
-    <w:p/>
+    <w:p>
+      <w:r>
+        <w:t>DQN – Only applies to problems with discrete actions</w:t>
+      </w:r>
+    </w:p>
+    <w:p>
+      <w:r>
+        <w:t>PPO can apply to any problems, discrete or continuous actions - it generally performs better than many other algorithm</w:t>
+      </w:r>
+      <w:r>
+        <w:t>s</w:t>
+      </w:r>
+      <w:r>
+        <w:t>. This is possible because PPO works with probability distributions</w:t>
+      </w:r>
+      <w:r>
+        <w:t>.</w:t>
+      </w:r>
+    </w:p>
     <w:sectPr>
       <w:pgSz w:w="11906" w:h="16838"/>
       <w:pgMar w:top="1440" w:right="1440" w:bottom="1440" w:left="1440" w:header="708" w:footer="708" w:gutter="0"/>

</xml_diff>